<commit_message>
Polish home page, navbar, and services UI
</commit_message>
<xml_diff>
--- a/public/resume.pdf.docx
+++ b/public/resume.pdf.docx
@@ -96,7 +96,7 @@
         <mc:AlternateContent>
           <mc:Choice Requires="wps">
             <w:drawing>
-              <wp:anchor distT="0" distB="0" distL="114300" distR="114300" simplePos="0" relativeHeight="251674624" behindDoc="0" locked="0" layoutInCell="1" allowOverlap="1" wp14:anchorId="4B4DF6FC" wp14:editId="09090E59">
+              <wp:anchor distT="0" distB="0" distL="114300" distR="114300" simplePos="0" relativeHeight="251674624" behindDoc="0" locked="0" layoutInCell="1" allowOverlap="1" wp14:anchorId="39A8D49B" wp14:editId="1CF105B8">
                 <wp:simplePos x="0" y="0"/>
                 <wp:positionH relativeFrom="margin">
                   <wp:align>center</wp:align>
@@ -185,7 +185,7 @@
         <mc:AlternateContent>
           <mc:Choice Requires="wps">
             <w:drawing>
-              <wp:anchor distT="45720" distB="45720" distL="114300" distR="114300" simplePos="0" relativeHeight="251675648" behindDoc="0" locked="0" layoutInCell="1" allowOverlap="1" wp14:anchorId="3B7815EB" wp14:editId="08EDAAF2">
+              <wp:anchor distT="45720" distB="45720" distL="114300" distR="114300" simplePos="0" relativeHeight="251675648" behindDoc="0" locked="0" layoutInCell="1" allowOverlap="1" wp14:anchorId="65751B4A" wp14:editId="58A4CF9B">
                 <wp:simplePos x="0" y="0"/>
                 <wp:positionH relativeFrom="column">
                   <wp:posOffset>-199390</wp:posOffset>
@@ -299,7 +299,7 @@
           </mc:Choice>
           <mc:Fallback>
             <w:pict>
-              <v:shapetype w14:anchorId="3B7815EB" id="_x0000_t202" coordsize="21600,21600" o:spt="202" path="m,l,21600r21600,l21600,xe">
+              <v:shapetype w14:anchorId="65751B4A" id="_x0000_t202" coordsize="21600,21600" o:spt="202" path="m,l,21600r21600,l21600,xe">
                 <v:stroke joinstyle="miter"/>
                 <v:path gradientshapeok="t" o:connecttype="rect"/>
               </v:shapetype>
@@ -378,7 +378,7 @@
         <mc:AlternateContent>
           <mc:Choice Requires="wps">
             <w:drawing>
-              <wp:anchor distT="45720" distB="45720" distL="114300" distR="114300" simplePos="0" relativeHeight="251676672" behindDoc="0" locked="0" layoutInCell="1" allowOverlap="1" wp14:anchorId="20C3BFD6" wp14:editId="10A337E2">
+              <wp:anchor distT="45720" distB="45720" distL="114300" distR="114300" simplePos="0" relativeHeight="251676672" behindDoc="0" locked="0" layoutInCell="1" allowOverlap="1" wp14:anchorId="45BD5276" wp14:editId="0B115AF4">
                 <wp:simplePos x="0" y="0"/>
                 <wp:positionH relativeFrom="column">
                   <wp:posOffset>-199390</wp:posOffset>
@@ -465,7 +465,7 @@
           </mc:Choice>
           <mc:Fallback>
             <w:pict>
-              <v:shape w14:anchorId="20C3BFD6" id="_x0000_s1027" type="#_x0000_t202" style="position:absolute;margin-left:-15.7pt;margin-top:314.7pt;width:486.75pt;height:41.4pt;z-index:251676672;visibility:visible;mso-wrap-style:square;mso-width-percent:0;mso-height-percent:0;mso-wrap-distance-left:9pt;mso-wrap-distance-top:3.6pt;mso-wrap-distance-right:9pt;mso-wrap-distance-bottom:3.6pt;mso-position-horizontal:absolute;mso-position-horizontal-relative:text;mso-position-vertical:absolute;mso-position-vertical-relative:text;mso-width-percent:0;mso-height-percent:0;mso-width-relative:margin;mso-height-relative:margin;v-text-anchor:top" o:gfxdata="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" filled="f" stroked="f">
+              <v:shape w14:anchorId="45BD5276" id="_x0000_s1027" type="#_x0000_t202" style="position:absolute;margin-left:-15.7pt;margin-top:314.7pt;width:486.75pt;height:41.4pt;z-index:251676672;visibility:visible;mso-wrap-style:square;mso-width-percent:0;mso-height-percent:0;mso-wrap-distance-left:9pt;mso-wrap-distance-top:3.6pt;mso-wrap-distance-right:9pt;mso-wrap-distance-bottom:3.6pt;mso-position-horizontal:absolute;mso-position-horizontal-relative:text;mso-position-vertical:absolute;mso-position-vertical-relative:text;mso-width-percent:0;mso-height-percent:0;mso-width-relative:margin;mso-height-relative:margin;v-text-anchor:top" o:gfxdata="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" filled="f" stroked="f">
                 <v:textbox>
                   <w:txbxContent>
                     <w:p>
@@ -511,7 +511,7 @@
           <w:lang w:val="en-ZA" w:eastAsia="en-ZA"/>
         </w:rPr>
         <w:drawing>
-          <wp:anchor distT="0" distB="0" distL="114300" distR="114300" simplePos="0" relativeHeight="251679744" behindDoc="0" locked="0" layoutInCell="1" allowOverlap="1" wp14:anchorId="60A382FC" wp14:editId="7BE4EBFD">
+          <wp:anchor distT="0" distB="0" distL="114300" distR="114300" simplePos="0" relativeHeight="251679744" behindDoc="0" locked="0" layoutInCell="1" allowOverlap="1" wp14:anchorId="33DAED33" wp14:editId="70CA9DF5">
             <wp:simplePos x="0" y="0"/>
             <wp:positionH relativeFrom="column">
               <wp:posOffset>-511810</wp:posOffset>
@@ -537,7 +537,7 @@
                     <a:blip r:embed="rId6">
                       <a:extLst>
                         <a:ext uri="{96DAC541-7B7A-43D3-8B79-37D633B846F1}">
-                          <asvg:svgBlip xmlns="" xmlns:cx1="http://schemas.microsoft.com/office/drawing/2015/9/8/chartex" xmlns:cx2="http://schemas.microsoft.com/office/drawing/2015/10/21/chartex" xmlns:cx3="http://schemas.microsoft.com/office/drawing/2016/5/9/chartex" xmlns:cx4="http://schemas.microsoft.com/office/drawing/2016/5/10/chartex" xmlns:cx5="http://schemas.microsoft.com/office/drawing/2016/5/11/chartex" xmlns:cx6="http://schemas.microsoft.com/office/drawing/2016/5/12/chartex" xmlns:cx7="http://schemas.microsoft.com/office/drawing/2016/5/13/chartex" xmlns:cx8="http://schemas.microsoft.com/office/drawing/2016/5/14/chartex" xmlns:aink="http://schemas.microsoft.com/office/drawing/2016/ink" xmlns:am3d="http://schemas.microsoft.com/office/drawing/2017/model3d" xmlns:o="urn:schemas-microsoft-com:office:office" xmlns:oel="http://schemas.microsoft.com/office/2019/extlst" xmlns:v="urn:schemas-microsoft-com:vml" xmlns:w10="urn:schemas-microsoft-com:office:word" xmlns:w="http://schemas.openxmlformats.org/wordprocessingml/2006/main" xmlns:w16cex="http://schemas.microsoft.com/office/word/2018/wordml/cex" xmlns:w16cid="http://schemas.microsoft.com/office/word/2016/wordml/cid" xmlns:w16="http://schemas.microsoft.com/office/word/2018/wordml" xmlns:w16sdtdh="http://schemas.microsoft.com/office/word/2020/wordml/sdtdatahash" xmlns:asvg="http://schemas.microsoft.com/office/drawing/2016/SVG/main" r:embed="rId14"/>
+                          <asvg:svgBlip xmlns:asvg="http://schemas.microsoft.com/office/drawing/2016/SVG/main" xmlns:w16sdtdh="http://schemas.microsoft.com/office/word/2020/wordml/sdtdatahash" xmlns:w16="http://schemas.microsoft.com/office/word/2018/wordml" xmlns:w16cid="http://schemas.microsoft.com/office/word/2016/wordml/cid" xmlns:w16cex="http://schemas.microsoft.com/office/word/2018/wordml/cex" xmlns:w="http://schemas.openxmlformats.org/wordprocessingml/2006/main" xmlns:w10="urn:schemas-microsoft-com:office:word" xmlns:v="urn:schemas-microsoft-com:vml" xmlns:oel="http://schemas.microsoft.com/office/2019/extlst" xmlns:o="urn:schemas-microsoft-com:office:office" xmlns:am3d="http://schemas.microsoft.com/office/drawing/2017/model3d" xmlns:aink="http://schemas.microsoft.com/office/drawing/2016/ink" xmlns:cx8="http://schemas.microsoft.com/office/drawing/2016/5/14/chartex" xmlns:cx7="http://schemas.microsoft.com/office/drawing/2016/5/13/chartex" xmlns:cx6="http://schemas.microsoft.com/office/drawing/2016/5/12/chartex" xmlns:cx5="http://schemas.microsoft.com/office/drawing/2016/5/11/chartex" xmlns:cx4="http://schemas.microsoft.com/office/drawing/2016/5/10/chartex" xmlns:cx3="http://schemas.microsoft.com/office/drawing/2016/5/9/chartex" xmlns:cx2="http://schemas.microsoft.com/office/drawing/2015/10/21/chartex" xmlns:cx1="http://schemas.microsoft.com/office/drawing/2015/9/8/chartex" xmlns="" r:embed="rId14"/>
                         </a:ext>
                       </a:extLst>
                     </a:blip>
@@ -574,7 +574,7 @@
         <mc:AlternateContent>
           <mc:Choice Requires="wps">
             <w:drawing>
-              <wp:anchor distT="0" distB="0" distL="114300" distR="114300" simplePos="0" relativeHeight="251678720" behindDoc="0" locked="0" layoutInCell="1" allowOverlap="1" wp14:anchorId="183E3F13" wp14:editId="2706809D">
+              <wp:anchor distT="0" distB="0" distL="114300" distR="114300" simplePos="0" relativeHeight="251678720" behindDoc="0" locked="0" layoutInCell="1" allowOverlap="1" wp14:anchorId="281AB771" wp14:editId="23FC3235">
                 <wp:simplePos x="0" y="0"/>
                 <wp:positionH relativeFrom="page">
                   <wp:posOffset>558800</wp:posOffset>
@@ -610,7 +610,7 @@
                         <a:effectLst/>
                         <a:extLst>
                           <a:ext uri="{C572A759-6A51-4108-AA02-DFA0A04FC94B}">
-                            <ma14:wrappingTextBoxFlag xmlns:cx1="http://schemas.microsoft.com/office/drawing/2015/9/8/chartex" xmlns:cx2="http://schemas.microsoft.com/office/drawing/2015/10/21/chartex" xmlns:cx3="http://schemas.microsoft.com/office/drawing/2016/5/9/chartex" xmlns:cx4="http://schemas.microsoft.com/office/drawing/2016/5/10/chartex" xmlns:cx5="http://schemas.microsoft.com/office/drawing/2016/5/11/chartex" xmlns:cx6="http://schemas.microsoft.com/office/drawing/2016/5/12/chartex" xmlns:cx7="http://schemas.microsoft.com/office/drawing/2016/5/13/chartex" xmlns:cx8="http://schemas.microsoft.com/office/drawing/2016/5/14/chartex" xmlns:aink="http://schemas.microsoft.com/office/drawing/2016/ink" xmlns:am3d="http://schemas.microsoft.com/office/drawing/2017/model3d" xmlns:oel="http://schemas.microsoft.com/office/2019/extlst" xmlns:w16cex="http://schemas.microsoft.com/office/word/2018/wordml/cex" xmlns:w16cid="http://schemas.microsoft.com/office/word/2016/wordml/cid" xmlns:w16="http://schemas.microsoft.com/office/word/2018/wordml" xmlns:w16sdtdh="http://schemas.microsoft.com/office/word/2020/wordml/sdtdatahash" xmlns:w16du="http://schemas.microsoft.com/office/word/2023/wordml/word16du" xmlns:arto="http://schemas.microsoft.com/office/word/2006/arto" xmlns="" xmlns:mo="http://schemas.microsoft.com/office/mac/office/2008/main" xmlns:mv="urn:schemas-microsoft-com:mac:vml" xmlns:o="urn:schemas-microsoft-com:office:office" xmlns:v="urn:schemas-microsoft-com:vml" xmlns:w10="urn:schemas-microsoft-com:office:word" xmlns:w="http://schemas.openxmlformats.org/wordprocessingml/2006/main" xmlns:ma14="http://schemas.microsoft.com/office/mac/drawingml/2011/main"/>
+                            <ma14:wrappingTextBoxFlag xmlns:ma14="http://schemas.microsoft.com/office/mac/drawingml/2011/main" xmlns:w="http://schemas.openxmlformats.org/wordprocessingml/2006/main" xmlns:w10="urn:schemas-microsoft-com:office:word" xmlns:v="urn:schemas-microsoft-com:vml" xmlns:o="urn:schemas-microsoft-com:office:office" xmlns:mv="urn:schemas-microsoft-com:mac:vml" xmlns:mo="http://schemas.microsoft.com/office/mac/office/2008/main" xmlns="" xmlns:arto="http://schemas.microsoft.com/office/word/2006/arto" xmlns:w16du="http://schemas.microsoft.com/office/word/2023/wordml/word16du" xmlns:w16sdtdh="http://schemas.microsoft.com/office/word/2020/wordml/sdtdatahash" xmlns:w16="http://schemas.microsoft.com/office/word/2018/wordml" xmlns:w16cid="http://schemas.microsoft.com/office/word/2016/wordml/cid" xmlns:w16cex="http://schemas.microsoft.com/office/word/2018/wordml/cex" xmlns:oel="http://schemas.microsoft.com/office/2019/extlst" xmlns:am3d="http://schemas.microsoft.com/office/drawing/2017/model3d" xmlns:aink="http://schemas.microsoft.com/office/drawing/2016/ink" xmlns:cx8="http://schemas.microsoft.com/office/drawing/2016/5/14/chartex" xmlns:cx7="http://schemas.microsoft.com/office/drawing/2016/5/13/chartex" xmlns:cx6="http://schemas.microsoft.com/office/drawing/2016/5/12/chartex" xmlns:cx5="http://schemas.microsoft.com/office/drawing/2016/5/11/chartex" xmlns:cx4="http://schemas.microsoft.com/office/drawing/2016/5/10/chartex" xmlns:cx3="http://schemas.microsoft.com/office/drawing/2016/5/9/chartex" xmlns:cx2="http://schemas.microsoft.com/office/drawing/2015/10/21/chartex" xmlns:cx1="http://schemas.microsoft.com/office/drawing/2015/9/8/chartex"/>
                           </a:ext>
                         </a:extLst>
                       </wps:spPr>
@@ -827,7 +827,7 @@
           </mc:Choice>
           <mc:Fallback>
             <w:pict>
-              <v:shape w14:anchorId="183E3F13" id="Text Box 24" o:spid="_x0000_s1028" type="#_x0000_t202" style="position:absolute;margin-left:44pt;margin-top:548.3pt;width:193.35pt;height:138pt;z-index:251678720;visibility:visible;mso-wrap-style:square;mso-width-percent:0;mso-height-percent:0;mso-wrap-distance-left:9pt;mso-wrap-distance-top:0;mso-wrap-distance-right:9pt;mso-wrap-distance-bottom:0;mso-position-horizontal:absolute;mso-position-horizontal-relative:page;mso-position-vertical:absolute;mso-position-vertical-relative:text;mso-width-percent:0;mso-height-percent:0;mso-width-relative:margin;mso-height-relative:margin;v-text-anchor:top" o:gfxdata="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" filled="f" stroked="f">
+              <v:shape w14:anchorId="281AB771" id="Text Box 24" o:spid="_x0000_s1028" type="#_x0000_t202" style="position:absolute;margin-left:44pt;margin-top:548.3pt;width:193.35pt;height:138pt;z-index:251678720;visibility:visible;mso-wrap-style:square;mso-width-percent:0;mso-height-percent:0;mso-wrap-distance-left:9pt;mso-wrap-distance-top:0;mso-wrap-distance-right:9pt;mso-wrap-distance-bottom:0;mso-position-horizontal:absolute;mso-position-horizontal-relative:page;mso-position-vertical:absolute;mso-position-vertical-relative:text;mso-width-percent:0;mso-height-percent:0;mso-width-relative:margin;mso-height-relative:margin;v-text-anchor:top" o:gfxdata="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" filled="f" stroked="f">
                 <v:path arrowok="t"/>
                 <v:textbox>
                   <w:txbxContent>
@@ -1034,7 +1034,7 @@
           <w:lang w:val="en-ZA" w:eastAsia="en-ZA"/>
         </w:rPr>
         <w:drawing>
-          <wp:anchor distT="0" distB="0" distL="114300" distR="114300" simplePos="0" relativeHeight="251680768" behindDoc="0" locked="0" layoutInCell="1" allowOverlap="1" wp14:anchorId="3F80D02A" wp14:editId="4BBEBFE3">
+          <wp:anchor distT="0" distB="0" distL="114300" distR="114300" simplePos="0" relativeHeight="251680768" behindDoc="0" locked="0" layoutInCell="1" allowOverlap="1" wp14:anchorId="1D1EF206" wp14:editId="473790B1">
             <wp:simplePos x="0" y="0"/>
             <wp:positionH relativeFrom="margin">
               <wp:posOffset>-508635</wp:posOffset>
@@ -1060,7 +1060,7 @@
                     <a:blip r:embed="rId15">
                       <a:extLst>
                         <a:ext uri="{96DAC541-7B7A-43D3-8B79-37D633B846F1}">
-                          <asvg:svgBlip xmlns="" xmlns:cx1="http://schemas.microsoft.com/office/drawing/2015/9/8/chartex" xmlns:cx2="http://schemas.microsoft.com/office/drawing/2015/10/21/chartex" xmlns:cx3="http://schemas.microsoft.com/office/drawing/2016/5/9/chartex" xmlns:cx4="http://schemas.microsoft.com/office/drawing/2016/5/10/chartex" xmlns:cx5="http://schemas.microsoft.com/office/drawing/2016/5/11/chartex" xmlns:cx6="http://schemas.microsoft.com/office/drawing/2016/5/12/chartex" xmlns:cx7="http://schemas.microsoft.com/office/drawing/2016/5/13/chartex" xmlns:cx8="http://schemas.microsoft.com/office/drawing/2016/5/14/chartex" xmlns:aink="http://schemas.microsoft.com/office/drawing/2016/ink" xmlns:am3d="http://schemas.microsoft.com/office/drawing/2017/model3d" xmlns:o="urn:schemas-microsoft-com:office:office" xmlns:oel="http://schemas.microsoft.com/office/2019/extlst" xmlns:v="urn:schemas-microsoft-com:vml" xmlns:w10="urn:schemas-microsoft-com:office:word" xmlns:w="http://schemas.openxmlformats.org/wordprocessingml/2006/main" xmlns:w16cex="http://schemas.microsoft.com/office/word/2018/wordml/cex" xmlns:w16cid="http://schemas.microsoft.com/office/word/2016/wordml/cid" xmlns:w16="http://schemas.microsoft.com/office/word/2018/wordml" xmlns:w16sdtdh="http://schemas.microsoft.com/office/word/2020/wordml/sdtdatahash" xmlns:asvg="http://schemas.microsoft.com/office/drawing/2016/SVG/main" r:embed="rId10"/>
+                          <asvg:svgBlip xmlns:asvg="http://schemas.microsoft.com/office/drawing/2016/SVG/main" xmlns:w16sdtdh="http://schemas.microsoft.com/office/word/2020/wordml/sdtdatahash" xmlns:w16="http://schemas.microsoft.com/office/word/2018/wordml" xmlns:w16cid="http://schemas.microsoft.com/office/word/2016/wordml/cid" xmlns:w16cex="http://schemas.microsoft.com/office/word/2018/wordml/cex" xmlns:w="http://schemas.openxmlformats.org/wordprocessingml/2006/main" xmlns:w10="urn:schemas-microsoft-com:office:word" xmlns:v="urn:schemas-microsoft-com:vml" xmlns:oel="http://schemas.microsoft.com/office/2019/extlst" xmlns:o="urn:schemas-microsoft-com:office:office" xmlns:am3d="http://schemas.microsoft.com/office/drawing/2017/model3d" xmlns:aink="http://schemas.microsoft.com/office/drawing/2016/ink" xmlns:cx8="http://schemas.microsoft.com/office/drawing/2016/5/14/chartex" xmlns:cx7="http://schemas.microsoft.com/office/drawing/2016/5/13/chartex" xmlns:cx6="http://schemas.microsoft.com/office/drawing/2016/5/12/chartex" xmlns:cx5="http://schemas.microsoft.com/office/drawing/2016/5/11/chartex" xmlns:cx4="http://schemas.microsoft.com/office/drawing/2016/5/10/chartex" xmlns:cx3="http://schemas.microsoft.com/office/drawing/2016/5/9/chartex" xmlns:cx2="http://schemas.microsoft.com/office/drawing/2015/10/21/chartex" xmlns:cx1="http://schemas.microsoft.com/office/drawing/2015/9/8/chartex" xmlns="" r:embed="rId10"/>
                         </a:ext>
                       </a:extLst>
                     </a:blip>
@@ -1095,7 +1095,7 @@
           <w:lang w:val="en-ZA" w:eastAsia="en-ZA"/>
         </w:rPr>
         <w:drawing>
-          <wp:anchor distT="0" distB="0" distL="114300" distR="114300" simplePos="0" relativeHeight="251681792" behindDoc="0" locked="0" layoutInCell="1" allowOverlap="1" wp14:anchorId="6FD43F21" wp14:editId="3C86C2C2">
+          <wp:anchor distT="0" distB="0" distL="114300" distR="114300" simplePos="0" relativeHeight="251681792" behindDoc="0" locked="0" layoutInCell="1" allowOverlap="1" wp14:anchorId="39B6BF33" wp14:editId="32D1ECC2">
             <wp:simplePos x="0" y="0"/>
             <wp:positionH relativeFrom="margin">
               <wp:posOffset>-510540</wp:posOffset>
@@ -1121,7 +1121,7 @@
                     <a:blip r:embed="rId16">
                       <a:extLst>
                         <a:ext uri="{96DAC541-7B7A-43D3-8B79-37D633B846F1}">
-                          <asvg:svgBlip xmlns="" xmlns:cx1="http://schemas.microsoft.com/office/drawing/2015/9/8/chartex" xmlns:cx2="http://schemas.microsoft.com/office/drawing/2015/10/21/chartex" xmlns:cx3="http://schemas.microsoft.com/office/drawing/2016/5/9/chartex" xmlns:cx4="http://schemas.microsoft.com/office/drawing/2016/5/10/chartex" xmlns:cx5="http://schemas.microsoft.com/office/drawing/2016/5/11/chartex" xmlns:cx6="http://schemas.microsoft.com/office/drawing/2016/5/12/chartex" xmlns:cx7="http://schemas.microsoft.com/office/drawing/2016/5/13/chartex" xmlns:cx8="http://schemas.microsoft.com/office/drawing/2016/5/14/chartex" xmlns:aink="http://schemas.microsoft.com/office/drawing/2016/ink" xmlns:am3d="http://schemas.microsoft.com/office/drawing/2017/model3d" xmlns:o="urn:schemas-microsoft-com:office:office" xmlns:oel="http://schemas.microsoft.com/office/2019/extlst" xmlns:v="urn:schemas-microsoft-com:vml" xmlns:w10="urn:schemas-microsoft-com:office:word" xmlns:w="http://schemas.openxmlformats.org/wordprocessingml/2006/main" xmlns:w16cex="http://schemas.microsoft.com/office/word/2018/wordml/cex" xmlns:w16cid="http://schemas.microsoft.com/office/word/2016/wordml/cid" xmlns:w16="http://schemas.microsoft.com/office/word/2018/wordml" xmlns:w16sdtdh="http://schemas.microsoft.com/office/word/2020/wordml/sdtdatahash" xmlns:asvg="http://schemas.microsoft.com/office/drawing/2016/SVG/main" r:embed="rId12"/>
+                          <asvg:svgBlip xmlns:asvg="http://schemas.microsoft.com/office/drawing/2016/SVG/main" xmlns:w16sdtdh="http://schemas.microsoft.com/office/word/2020/wordml/sdtdatahash" xmlns:w16="http://schemas.microsoft.com/office/word/2018/wordml" xmlns:w16cid="http://schemas.microsoft.com/office/word/2016/wordml/cid" xmlns:w16cex="http://schemas.microsoft.com/office/word/2018/wordml/cex" xmlns:w="http://schemas.openxmlformats.org/wordprocessingml/2006/main" xmlns:w10="urn:schemas-microsoft-com:office:word" xmlns:v="urn:schemas-microsoft-com:vml" xmlns:oel="http://schemas.microsoft.com/office/2019/extlst" xmlns:o="urn:schemas-microsoft-com:office:office" xmlns:am3d="http://schemas.microsoft.com/office/drawing/2017/model3d" xmlns:aink="http://schemas.microsoft.com/office/drawing/2016/ink" xmlns:cx8="http://schemas.microsoft.com/office/drawing/2016/5/14/chartex" xmlns:cx7="http://schemas.microsoft.com/office/drawing/2016/5/13/chartex" xmlns:cx6="http://schemas.microsoft.com/office/drawing/2016/5/12/chartex" xmlns:cx5="http://schemas.microsoft.com/office/drawing/2016/5/11/chartex" xmlns:cx4="http://schemas.microsoft.com/office/drawing/2016/5/10/chartex" xmlns:cx3="http://schemas.microsoft.com/office/drawing/2016/5/9/chartex" xmlns:cx2="http://schemas.microsoft.com/office/drawing/2015/10/21/chartex" xmlns:cx1="http://schemas.microsoft.com/office/drawing/2015/9/8/chartex" xmlns="" r:embed="rId12"/>
                         </a:ext>
                       </a:extLst>
                     </a:blip>
@@ -1158,7 +1158,7 @@
         <mc:AlternateContent>
           <mc:Choice Requires="wps">
             <w:drawing>
-              <wp:anchor distT="45720" distB="45720" distL="114300" distR="114300" simplePos="0" relativeHeight="251677696" behindDoc="0" locked="0" layoutInCell="1" allowOverlap="1" wp14:anchorId="18EA6A5D" wp14:editId="73FF3C1C">
+              <wp:anchor distT="45720" distB="45720" distL="114300" distR="114300" simplePos="0" relativeHeight="251677696" behindDoc="0" locked="0" layoutInCell="1" allowOverlap="1" wp14:anchorId="3A74912A" wp14:editId="24F1C510">
                 <wp:simplePos x="0" y="0"/>
                 <wp:positionH relativeFrom="column">
                   <wp:posOffset>-229870</wp:posOffset>
@@ -1227,7 +1227,7 @@
           </mc:Choice>
           <mc:Fallback>
             <w:pict>
-              <v:shape w14:anchorId="18EA6A5D" id="_x0000_s1029" type="#_x0000_t202" style="position:absolute;margin-left:-18.1pt;margin-top:339.3pt;width:318.75pt;height:23.25pt;z-index:251677696;visibility:visible;mso-wrap-style:square;mso-width-percent:0;mso-height-percent:0;mso-wrap-distance-left:9pt;mso-wrap-distance-top:3.6pt;mso-wrap-distance-right:9pt;mso-wrap-distance-bottom:3.6pt;mso-position-horizontal:absolute;mso-position-horizontal-relative:text;mso-position-vertical:absolute;mso-position-vertical-relative:text;mso-width-percent:0;mso-height-percent:0;mso-width-relative:margin;mso-height-relative:margin;v-text-anchor:top" o:gfxdata="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" filled="f" stroked="f">
+              <v:shape w14:anchorId="3A74912A" id="_x0000_s1029" type="#_x0000_t202" style="position:absolute;margin-left:-18.1pt;margin-top:339.3pt;width:318.75pt;height:23.25pt;z-index:251677696;visibility:visible;mso-wrap-style:square;mso-width-percent:0;mso-height-percent:0;mso-wrap-distance-left:9pt;mso-wrap-distance-top:3.6pt;mso-wrap-distance-right:9pt;mso-wrap-distance-bottom:3.6pt;mso-position-horizontal:absolute;mso-position-horizontal-relative:text;mso-position-vertical:absolute;mso-position-vertical-relative:text;mso-width-percent:0;mso-height-percent:0;mso-width-relative:margin;mso-height-relative:margin;v-text-anchor:top" o:gfxdata="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" filled="f" stroked="f">
                 <v:textbox>
                   <w:txbxContent>
                     <w:p>
@@ -1264,7 +1264,7 @@
         <mc:AlternateContent>
           <mc:Choice Requires="wps">
             <w:drawing>
-              <wp:anchor distT="0" distB="0" distL="114300" distR="114300" simplePos="0" relativeHeight="251659264" behindDoc="0" locked="0" layoutInCell="1" allowOverlap="1" wp14:anchorId="14393CE0" wp14:editId="72E1266D">
+              <wp:anchor distT="0" distB="0" distL="114300" distR="114300" simplePos="0" relativeHeight="251659264" behindDoc="0" locked="0" layoutInCell="1" allowOverlap="1" wp14:anchorId="2805B919" wp14:editId="7E9ACBE5">
                 <wp:simplePos x="0" y="0"/>
                 <wp:positionH relativeFrom="page">
                   <wp:align>left</wp:align>
@@ -1339,8 +1339,6 @@
       </w:r>
     </w:p>
     <w:p>
-      <w:bookmarkStart w:id="0" w:name="_GoBack"/>
-      <w:bookmarkEnd w:id="0"/>
       <w:r>
         <w:rPr>
           <w:noProof/>
@@ -1349,7 +1347,7 @@
         <mc:AlternateContent>
           <mc:Choice Requires="wps">
             <w:drawing>
-              <wp:anchor distT="45720" distB="45720" distL="114300" distR="114300" simplePos="0" relativeHeight="251668480" behindDoc="0" locked="0" layoutInCell="1" allowOverlap="1" wp14:anchorId="488A2C7C" wp14:editId="77D96171">
+              <wp:anchor distT="45720" distB="45720" distL="114300" distR="114300" simplePos="0" relativeHeight="251668480" behindDoc="0" locked="0" layoutInCell="1" allowOverlap="1" wp14:anchorId="2D5FE85D" wp14:editId="5361F9DF">
                 <wp:simplePos x="0" y="0"/>
                 <wp:positionH relativeFrom="column">
                   <wp:posOffset>-531375</wp:posOffset>
@@ -2257,7 +2255,7 @@
         <mc:AlternateContent>
           <mc:Choice Requires="wps">
             <w:drawing>
-              <wp:anchor distT="45720" distB="45720" distL="114300" distR="114300" simplePos="0" relativeHeight="251662336" behindDoc="0" locked="0" layoutInCell="1" allowOverlap="1" wp14:anchorId="697C286E" wp14:editId="5B27F1E1">
+              <wp:anchor distT="45720" distB="45720" distL="114300" distR="114300" simplePos="0" relativeHeight="251662336" behindDoc="0" locked="0" layoutInCell="1" allowOverlap="1" wp14:anchorId="70BBC1CA" wp14:editId="6E066428">
                 <wp:simplePos x="0" y="0"/>
                 <wp:positionH relativeFrom="column">
                   <wp:posOffset>-414655</wp:posOffset>
@@ -2354,7 +2352,7 @@
           </mc:Choice>
           <mc:Fallback>
             <w:pict>
-              <v:shape w14:anchorId="697C286E" id="_x0000_s1031" type="#_x0000_t202" style="position:absolute;margin-left:-32.65pt;margin-top:.3pt;width:410.25pt;height:54pt;z-index:251662336;visibility:visible;mso-wrap-style:square;mso-width-percent:0;mso-height-percent:0;mso-wrap-distance-left:9pt;mso-wrap-distance-top:3.6pt;mso-wrap-distance-right:9pt;mso-wrap-distance-bottom:3.6pt;mso-position-horizontal:absolute;mso-position-horizontal-relative:text;mso-position-vertical:absolute;mso-position-vertical-relative:text;mso-width-percent:0;mso-height-percent:0;mso-width-relative:margin;mso-height-relative:margin;v-text-anchor:top" o:gfxdata="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" filled="f" stroked="f">
+              <v:shape w14:anchorId="70BBC1CA" id="_x0000_s1031" type="#_x0000_t202" style="position:absolute;margin-left:-32.65pt;margin-top:.3pt;width:410.25pt;height:54pt;z-index:251662336;visibility:visible;mso-wrap-style:square;mso-width-percent:0;mso-height-percent:0;mso-wrap-distance-left:9pt;mso-wrap-distance-top:3.6pt;mso-wrap-distance-right:9pt;mso-wrap-distance-bottom:3.6pt;mso-position-horizontal:absolute;mso-position-horizontal-relative:text;mso-position-vertical:absolute;mso-position-vertical-relative:text;mso-width-percent:0;mso-height-percent:0;mso-width-relative:margin;mso-height-relative:margin;v-text-anchor:top" o:gfxdata="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" filled="f" stroked="f">
                 <v:textbox>
                   <w:txbxContent>
                     <w:p>
@@ -2400,102 +2398,6 @@
                 </v:textbox>
                 <w10:wrap type="square"/>
               </v:shape>
-            </w:pict>
-          </mc:Fallback>
-        </mc:AlternateContent>
-      </w:r>
-      <w:r>
-        <w:rPr>
-          <w:noProof/>
-          <w:lang w:val="en-ZA" w:eastAsia="en-ZA"/>
-        </w:rPr>
-        <mc:AlternateContent>
-          <mc:Choice Requires="wps">
-            <w:drawing>
-              <wp:anchor distT="0" distB="0" distL="114300" distR="114300" simplePos="0" relativeHeight="251671552" behindDoc="0" locked="0" layoutInCell="1" allowOverlap="1" wp14:anchorId="218AE2B8" wp14:editId="68286AA8">
-                <wp:simplePos x="0" y="0"/>
-                <wp:positionH relativeFrom="column">
-                  <wp:posOffset>4795520</wp:posOffset>
-                </wp:positionH>
-                <wp:positionV relativeFrom="paragraph">
-                  <wp:posOffset>127635</wp:posOffset>
-                </wp:positionV>
-                <wp:extent cx="1162050" cy="1162050"/>
-                <wp:effectExtent l="0" t="0" r="19050" b="19050"/>
-                <wp:wrapNone/>
-                <wp:docPr id="7" name="Elipsa 7"/>
-                <wp:cNvGraphicFramePr/>
-                <a:graphic xmlns:a="http://schemas.openxmlformats.org/drawingml/2006/main">
-                  <a:graphicData uri="http://schemas.microsoft.com/office/word/2010/wordprocessingShape">
-                    <wps:wsp>
-                      <wps:cNvSpPr/>
-                      <wps:spPr>
-                        <a:xfrm>
-                          <a:off x="0" y="0"/>
-                          <a:ext cx="1162050" cy="1162050"/>
-                        </a:xfrm>
-                        <a:prstGeom prst="ellipse">
-                          <a:avLst/>
-                        </a:prstGeom>
-                        <a:blipFill dpi="0" rotWithShape="1">
-                          <a:blip r:embed="rId19" cstate="print">
-                            <a:extLst>
-                              <a:ext uri="{28A0092B-C50C-407E-A947-70E740481C1C}">
-                                <a14:useLocalDpi xmlns:a14="http://schemas.microsoft.com/office/drawing/2010/main" val="0"/>
-                              </a:ext>
-                            </a:extLst>
-                          </a:blip>
-                          <a:srcRect/>
-                          <a:stretch>
-                            <a:fillRect l="-359" t="-39810" r="359" b="-82732"/>
-                          </a:stretch>
-                        </a:blipFill>
-                        <a:ln>
-                          <a:solidFill>
-                            <a:schemeClr val="bg1"/>
-                          </a:solidFill>
-                        </a:ln>
-                      </wps:spPr>
-                      <wps:style>
-                        <a:lnRef idx="2">
-                          <a:schemeClr val="accent1">
-                            <a:shade val="50000"/>
-                          </a:schemeClr>
-                        </a:lnRef>
-                        <a:fillRef idx="1">
-                          <a:schemeClr val="accent1"/>
-                        </a:fillRef>
-                        <a:effectRef idx="0">
-                          <a:schemeClr val="accent1"/>
-                        </a:effectRef>
-                        <a:fontRef idx="minor">
-                          <a:schemeClr val="lt1"/>
-                        </a:fontRef>
-                      </wps:style>
-                      <wps:bodyPr rot="0" spcFirstLastPara="0" vertOverflow="overflow" horzOverflow="overflow" vert="horz" wrap="square" lIns="91440" tIns="45720" rIns="91440" bIns="45720" numCol="1" spcCol="0" rtlCol="0" fromWordArt="0" anchor="ctr" anchorCtr="0" forceAA="0" compatLnSpc="1">
-                        <a:prstTxWarp prst="textNoShape">
-                          <a:avLst/>
-                        </a:prstTxWarp>
-                        <a:noAutofit/>
-                      </wps:bodyPr>
-                    </wps:wsp>
-                  </a:graphicData>
-                </a:graphic>
-                <wp14:sizeRelH relativeFrom="margin">
-                  <wp14:pctWidth>0</wp14:pctWidth>
-                </wp14:sizeRelH>
-                <wp14:sizeRelV relativeFrom="margin">
-                  <wp14:pctHeight>0</wp14:pctHeight>
-                </wp14:sizeRelV>
-              </wp:anchor>
-            </w:drawing>
-          </mc:Choice>
-          <mc:Fallback>
-            <w:pict>
-              <v:oval w14:anchorId="21035A2C" id="Elipsa 7" o:spid="_x0000_s1026" style="position:absolute;margin-left:377.6pt;margin-top:10.05pt;width:91.5pt;height:91.5pt;z-index:251671552;visibility:visible;mso-wrap-style:square;mso-width-percent:0;mso-height-percent:0;mso-wrap-distance-left:9pt;mso-wrap-distance-top:0;mso-wrap-distance-right:9pt;mso-wrap-distance-bottom:0;mso-position-horizontal:absolute;mso-position-horizontal-relative:text;mso-position-vertical:absolute;mso-position-vertical-relative:text;mso-width-percent:0;mso-height-percent:0;mso-width-relative:margin;mso-height-relative:margin;v-text-anchor:middle" o:gfxdata="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" strokecolor="white [3212]" strokeweight="1pt">
-                <v:fill r:id="rId20" o:title="" recolor="t" rotate="t" type="frame"/>
-                <v:stroke joinstyle="miter"/>
-              </v:oval>
             </w:pict>
           </mc:Fallback>
         </mc:AlternateContent>
@@ -2920,6 +2822,7 @@
           </mc:Fallback>
         </mc:AlternateContent>
       </w:r>
+      <w:bookmarkStart w:id="0" w:name="_GoBack"/>
       <w:r>
         <w:rPr>
           <w:noProof/>
@@ -3008,6 +2911,7 @@
           </mc:Fallback>
         </mc:AlternateContent>
       </w:r>
+      <w:bookmarkEnd w:id="0"/>
       <w:r>
         <w:rPr>
           <w:noProof/>
@@ -3167,7 +3071,7 @@
                               </w:rPr>
                               <w:t xml:space="preserve">Live sites: </w:t>
                             </w:r>
-                            <w:hyperlink r:id="rId21" w:history="1">
+                            <w:hyperlink r:id="rId19" w:history="1">
                               <w:r>
                                 <w:rPr>
                                   <w:rStyle w:val="Hyperlink"/>
@@ -3188,7 +3092,7 @@
                               </w:rPr>
                               <w:t xml:space="preserve"> and </w:t>
                             </w:r>
-                            <w:hyperlink r:id="rId22" w:history="1">
+                            <w:hyperlink r:id="rId20" w:history="1">
                               <w:r>
                                 <w:rPr>
                                   <w:rStyle w:val="Hyperlink"/>
@@ -3494,7 +3398,7 @@
                               </w:rPr>
                               <w:t xml:space="preserve"> to the booking system: </w:t>
                             </w:r>
-                            <w:hyperlink r:id="rId23" w:history="1">
+                            <w:hyperlink r:id="rId21" w:history="1">
                               <w:r>
                                 <w:rPr>
                                   <w:rStyle w:val="Hyperlink"/>
@@ -3738,7 +3642,7 @@
                                   <wp:extent cx="495300" cy="495300"/>
                                   <wp:effectExtent l="0" t="0" r="0" b="0"/>
                                   <wp:docPr id="9" name="Picture 9" descr="Linkedin - Free social media icons">
-                                    <a:hlinkClick xmlns:a="http://schemas.openxmlformats.org/drawingml/2006/main" r:id="rId24"/>
+                                    <a:hlinkClick xmlns:a="http://schemas.openxmlformats.org/drawingml/2006/main" r:id="rId22"/>
                                   </wp:docPr>
                                   <wp:cNvGraphicFramePr>
                                     <a:graphicFrameLocks xmlns:a="http://schemas.openxmlformats.org/drawingml/2006/main" noChangeAspect="1"/>
@@ -3753,7 +3657,7 @@
                                           </pic:cNvPicPr>
                                         </pic:nvPicPr>
                                         <pic:blipFill>
-                                          <a:blip r:embed="rId25">
+                                          <a:blip r:embed="rId23">
                                             <a:extLst>
                                               <a:ext uri="{28A0092B-C50C-407E-A947-70E740481C1C}">
                                                 <a14:useLocalDpi xmlns:a14="http://schemas.microsoft.com/office/drawing/2010/main" val="0"/>
@@ -3930,7 +3834,7 @@
                         </w:rPr>
                         <w:t xml:space="preserve">Live sites: </w:t>
                       </w:r>
-                      <w:hyperlink r:id="rId26" w:history="1">
+                      <w:hyperlink r:id="rId24" w:history="1">
                         <w:r>
                           <w:rPr>
                             <w:rStyle w:val="Hyperlink"/>
@@ -3951,7 +3855,7 @@
                         </w:rPr>
                         <w:t xml:space="preserve"> and </w:t>
                       </w:r>
-                      <w:hyperlink r:id="rId27" w:history="1">
+                      <w:hyperlink r:id="rId25" w:history="1">
                         <w:r>
                           <w:rPr>
                             <w:rStyle w:val="Hyperlink"/>
@@ -4257,7 +4161,7 @@
                         </w:rPr>
                         <w:t xml:space="preserve"> to the booking system: </w:t>
                       </w:r>
-                      <w:hyperlink r:id="rId28" w:history="1">
+                      <w:hyperlink r:id="rId26" w:history="1">
                         <w:r>
                           <w:rPr>
                             <w:rStyle w:val="Hyperlink"/>
@@ -4501,7 +4405,7 @@
                             <wp:extent cx="495300" cy="495300"/>
                             <wp:effectExtent l="0" t="0" r="0" b="0"/>
                             <wp:docPr id="9" name="Picture 9" descr="Linkedin - Free social media icons">
-                              <a:hlinkClick xmlns:a="http://schemas.openxmlformats.org/drawingml/2006/main" r:id="rId24"/>
+                              <a:hlinkClick xmlns:a="http://schemas.openxmlformats.org/drawingml/2006/main" r:id="rId22"/>
                             </wp:docPr>
                             <wp:cNvGraphicFramePr>
                               <a:graphicFrameLocks xmlns:a="http://schemas.openxmlformats.org/drawingml/2006/main" noChangeAspect="1"/>
@@ -4516,7 +4420,7 @@
                                     </pic:cNvPicPr>
                                   </pic:nvPicPr>
                                   <pic:blipFill>
-                                    <a:blip r:embed="rId25">
+                                    <a:blip r:embed="rId23">
                                       <a:extLst>
                                         <a:ext uri="{28A0092B-C50C-407E-A947-70E740481C1C}">
                                           <a14:useLocalDpi xmlns:a14="http://schemas.microsoft.com/office/drawing/2010/main" val="0"/>
@@ -5831,7 +5735,7 @@
 </file>
 
 <file path=customXml/itemProps1.xml><?xml version="1.0" encoding="utf-8"?>
-<ds:datastoreItem xmlns:ds="http://schemas.openxmlformats.org/officeDocument/2006/customXml" ds:itemID="{155F7FFA-2EC0-4023-B4A3-91C9D3CC5C7B}">
+<ds:datastoreItem xmlns:ds="http://schemas.openxmlformats.org/officeDocument/2006/customXml" ds:itemID="{38783415-7107-4F34-82BF-1EABF90FA1BE}">
   <ds:schemaRefs>
     <ds:schemaRef ds:uri="http://schemas.openxmlformats.org/officeDocument/2006/bibliography"/>
   </ds:schemaRefs>

</xml_diff>

<commit_message>
Update home page and navbar with modern hero section
</commit_message>
<xml_diff>
--- a/public/resume.pdf.docx
+++ b/public/resume.pdf.docx
@@ -96,7 +96,7 @@
         <mc:AlternateContent>
           <mc:Choice Requires="wps">
             <w:drawing>
-              <wp:anchor distT="0" distB="0" distL="114300" distR="114300" simplePos="0" relativeHeight="251674624" behindDoc="0" locked="0" layoutInCell="1" allowOverlap="1" wp14:anchorId="4B4DF6FC" wp14:editId="09090E59">
+              <wp:anchor distT="0" distB="0" distL="114300" distR="114300" simplePos="0" relativeHeight="251674624" behindDoc="0" locked="0" layoutInCell="1" allowOverlap="1" wp14:anchorId="39A8D49B" wp14:editId="1CF105B8">
                 <wp:simplePos x="0" y="0"/>
                 <wp:positionH relativeFrom="margin">
                   <wp:align>center</wp:align>
@@ -185,7 +185,7 @@
         <mc:AlternateContent>
           <mc:Choice Requires="wps">
             <w:drawing>
-              <wp:anchor distT="45720" distB="45720" distL="114300" distR="114300" simplePos="0" relativeHeight="251675648" behindDoc="0" locked="0" layoutInCell="1" allowOverlap="1" wp14:anchorId="3B7815EB" wp14:editId="08EDAAF2">
+              <wp:anchor distT="45720" distB="45720" distL="114300" distR="114300" simplePos="0" relativeHeight="251675648" behindDoc="0" locked="0" layoutInCell="1" allowOverlap="1" wp14:anchorId="65751B4A" wp14:editId="58A4CF9B">
                 <wp:simplePos x="0" y="0"/>
                 <wp:positionH relativeFrom="column">
                   <wp:posOffset>-199390</wp:posOffset>
@@ -299,7 +299,7 @@
           </mc:Choice>
           <mc:Fallback>
             <w:pict>
-              <v:shapetype w14:anchorId="3B7815EB" id="_x0000_t202" coordsize="21600,21600" o:spt="202" path="m,l,21600r21600,l21600,xe">
+              <v:shapetype w14:anchorId="65751B4A" id="_x0000_t202" coordsize="21600,21600" o:spt="202" path="m,l,21600r21600,l21600,xe">
                 <v:stroke joinstyle="miter"/>
                 <v:path gradientshapeok="t" o:connecttype="rect"/>
               </v:shapetype>
@@ -378,7 +378,7 @@
         <mc:AlternateContent>
           <mc:Choice Requires="wps">
             <w:drawing>
-              <wp:anchor distT="45720" distB="45720" distL="114300" distR="114300" simplePos="0" relativeHeight="251676672" behindDoc="0" locked="0" layoutInCell="1" allowOverlap="1" wp14:anchorId="20C3BFD6" wp14:editId="10A337E2">
+              <wp:anchor distT="45720" distB="45720" distL="114300" distR="114300" simplePos="0" relativeHeight="251676672" behindDoc="0" locked="0" layoutInCell="1" allowOverlap="1" wp14:anchorId="45BD5276" wp14:editId="0B115AF4">
                 <wp:simplePos x="0" y="0"/>
                 <wp:positionH relativeFrom="column">
                   <wp:posOffset>-199390</wp:posOffset>
@@ -465,7 +465,7 @@
           </mc:Choice>
           <mc:Fallback>
             <w:pict>
-              <v:shape w14:anchorId="20C3BFD6" id="_x0000_s1027" type="#_x0000_t202" style="position:absolute;margin-left:-15.7pt;margin-top:314.7pt;width:486.75pt;height:41.4pt;z-index:251676672;visibility:visible;mso-wrap-style:square;mso-width-percent:0;mso-height-percent:0;mso-wrap-distance-left:9pt;mso-wrap-distance-top:3.6pt;mso-wrap-distance-right:9pt;mso-wrap-distance-bottom:3.6pt;mso-position-horizontal:absolute;mso-position-horizontal-relative:text;mso-position-vertical:absolute;mso-position-vertical-relative:text;mso-width-percent:0;mso-height-percent:0;mso-width-relative:margin;mso-height-relative:margin;v-text-anchor:top" o:gfxdata="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" filled="f" stroked="f">
+              <v:shape w14:anchorId="45BD5276" id="_x0000_s1027" type="#_x0000_t202" style="position:absolute;margin-left:-15.7pt;margin-top:314.7pt;width:486.75pt;height:41.4pt;z-index:251676672;visibility:visible;mso-wrap-style:square;mso-width-percent:0;mso-height-percent:0;mso-wrap-distance-left:9pt;mso-wrap-distance-top:3.6pt;mso-wrap-distance-right:9pt;mso-wrap-distance-bottom:3.6pt;mso-position-horizontal:absolute;mso-position-horizontal-relative:text;mso-position-vertical:absolute;mso-position-vertical-relative:text;mso-width-percent:0;mso-height-percent:0;mso-width-relative:margin;mso-height-relative:margin;v-text-anchor:top" o:gfxdata="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" filled="f" stroked="f">
                 <v:textbox>
                   <w:txbxContent>
                     <w:p>
@@ -511,7 +511,7 @@
           <w:lang w:val="en-ZA" w:eastAsia="en-ZA"/>
         </w:rPr>
         <w:drawing>
-          <wp:anchor distT="0" distB="0" distL="114300" distR="114300" simplePos="0" relativeHeight="251679744" behindDoc="0" locked="0" layoutInCell="1" allowOverlap="1" wp14:anchorId="60A382FC" wp14:editId="7BE4EBFD">
+          <wp:anchor distT="0" distB="0" distL="114300" distR="114300" simplePos="0" relativeHeight="251679744" behindDoc="0" locked="0" layoutInCell="1" allowOverlap="1" wp14:anchorId="33DAED33" wp14:editId="70CA9DF5">
             <wp:simplePos x="0" y="0"/>
             <wp:positionH relativeFrom="column">
               <wp:posOffset>-511810</wp:posOffset>
@@ -537,7 +537,7 @@
                     <a:blip r:embed="rId6">
                       <a:extLst>
                         <a:ext uri="{96DAC541-7B7A-43D3-8B79-37D633B846F1}">
-                          <asvg:svgBlip xmlns="" xmlns:cx1="http://schemas.microsoft.com/office/drawing/2015/9/8/chartex" xmlns:cx2="http://schemas.microsoft.com/office/drawing/2015/10/21/chartex" xmlns:cx3="http://schemas.microsoft.com/office/drawing/2016/5/9/chartex" xmlns:cx4="http://schemas.microsoft.com/office/drawing/2016/5/10/chartex" xmlns:cx5="http://schemas.microsoft.com/office/drawing/2016/5/11/chartex" xmlns:cx6="http://schemas.microsoft.com/office/drawing/2016/5/12/chartex" xmlns:cx7="http://schemas.microsoft.com/office/drawing/2016/5/13/chartex" xmlns:cx8="http://schemas.microsoft.com/office/drawing/2016/5/14/chartex" xmlns:aink="http://schemas.microsoft.com/office/drawing/2016/ink" xmlns:am3d="http://schemas.microsoft.com/office/drawing/2017/model3d" xmlns:o="urn:schemas-microsoft-com:office:office" xmlns:oel="http://schemas.microsoft.com/office/2019/extlst" xmlns:v="urn:schemas-microsoft-com:vml" xmlns:w10="urn:schemas-microsoft-com:office:word" xmlns:w="http://schemas.openxmlformats.org/wordprocessingml/2006/main" xmlns:w16cex="http://schemas.microsoft.com/office/word/2018/wordml/cex" xmlns:w16cid="http://schemas.microsoft.com/office/word/2016/wordml/cid" xmlns:w16="http://schemas.microsoft.com/office/word/2018/wordml" xmlns:w16sdtdh="http://schemas.microsoft.com/office/word/2020/wordml/sdtdatahash" xmlns:asvg="http://schemas.microsoft.com/office/drawing/2016/SVG/main" r:embed="rId14"/>
+                          <asvg:svgBlip xmlns:asvg="http://schemas.microsoft.com/office/drawing/2016/SVG/main" xmlns:w16sdtdh="http://schemas.microsoft.com/office/word/2020/wordml/sdtdatahash" xmlns:w16="http://schemas.microsoft.com/office/word/2018/wordml" xmlns:w16cid="http://schemas.microsoft.com/office/word/2016/wordml/cid" xmlns:w16cex="http://schemas.microsoft.com/office/word/2018/wordml/cex" xmlns:w="http://schemas.openxmlformats.org/wordprocessingml/2006/main" xmlns:w10="urn:schemas-microsoft-com:office:word" xmlns:v="urn:schemas-microsoft-com:vml" xmlns:oel="http://schemas.microsoft.com/office/2019/extlst" xmlns:o="urn:schemas-microsoft-com:office:office" xmlns:am3d="http://schemas.microsoft.com/office/drawing/2017/model3d" xmlns:aink="http://schemas.microsoft.com/office/drawing/2016/ink" xmlns:cx8="http://schemas.microsoft.com/office/drawing/2016/5/14/chartex" xmlns:cx7="http://schemas.microsoft.com/office/drawing/2016/5/13/chartex" xmlns:cx6="http://schemas.microsoft.com/office/drawing/2016/5/12/chartex" xmlns:cx5="http://schemas.microsoft.com/office/drawing/2016/5/11/chartex" xmlns:cx4="http://schemas.microsoft.com/office/drawing/2016/5/10/chartex" xmlns:cx3="http://schemas.microsoft.com/office/drawing/2016/5/9/chartex" xmlns:cx2="http://schemas.microsoft.com/office/drawing/2015/10/21/chartex" xmlns:cx1="http://schemas.microsoft.com/office/drawing/2015/9/8/chartex" xmlns="" r:embed="rId14"/>
                         </a:ext>
                       </a:extLst>
                     </a:blip>
@@ -574,7 +574,7 @@
         <mc:AlternateContent>
           <mc:Choice Requires="wps">
             <w:drawing>
-              <wp:anchor distT="0" distB="0" distL="114300" distR="114300" simplePos="0" relativeHeight="251678720" behindDoc="0" locked="0" layoutInCell="1" allowOverlap="1" wp14:anchorId="183E3F13" wp14:editId="2706809D">
+              <wp:anchor distT="0" distB="0" distL="114300" distR="114300" simplePos="0" relativeHeight="251678720" behindDoc="0" locked="0" layoutInCell="1" allowOverlap="1" wp14:anchorId="281AB771" wp14:editId="23FC3235">
                 <wp:simplePos x="0" y="0"/>
                 <wp:positionH relativeFrom="page">
                   <wp:posOffset>558800</wp:posOffset>
@@ -610,7 +610,7 @@
                         <a:effectLst/>
                         <a:extLst>
                           <a:ext uri="{C572A759-6A51-4108-AA02-DFA0A04FC94B}">
-                            <ma14:wrappingTextBoxFlag xmlns:cx1="http://schemas.microsoft.com/office/drawing/2015/9/8/chartex" xmlns:cx2="http://schemas.microsoft.com/office/drawing/2015/10/21/chartex" xmlns:cx3="http://schemas.microsoft.com/office/drawing/2016/5/9/chartex" xmlns:cx4="http://schemas.microsoft.com/office/drawing/2016/5/10/chartex" xmlns:cx5="http://schemas.microsoft.com/office/drawing/2016/5/11/chartex" xmlns:cx6="http://schemas.microsoft.com/office/drawing/2016/5/12/chartex" xmlns:cx7="http://schemas.microsoft.com/office/drawing/2016/5/13/chartex" xmlns:cx8="http://schemas.microsoft.com/office/drawing/2016/5/14/chartex" xmlns:aink="http://schemas.microsoft.com/office/drawing/2016/ink" xmlns:am3d="http://schemas.microsoft.com/office/drawing/2017/model3d" xmlns:oel="http://schemas.microsoft.com/office/2019/extlst" xmlns:w16cex="http://schemas.microsoft.com/office/word/2018/wordml/cex" xmlns:w16cid="http://schemas.microsoft.com/office/word/2016/wordml/cid" xmlns:w16="http://schemas.microsoft.com/office/word/2018/wordml" xmlns:w16sdtdh="http://schemas.microsoft.com/office/word/2020/wordml/sdtdatahash" xmlns:w16du="http://schemas.microsoft.com/office/word/2023/wordml/word16du" xmlns:arto="http://schemas.microsoft.com/office/word/2006/arto" xmlns="" xmlns:mo="http://schemas.microsoft.com/office/mac/office/2008/main" xmlns:mv="urn:schemas-microsoft-com:mac:vml" xmlns:o="urn:schemas-microsoft-com:office:office" xmlns:v="urn:schemas-microsoft-com:vml" xmlns:w10="urn:schemas-microsoft-com:office:word" xmlns:w="http://schemas.openxmlformats.org/wordprocessingml/2006/main" xmlns:ma14="http://schemas.microsoft.com/office/mac/drawingml/2011/main"/>
+                            <ma14:wrappingTextBoxFlag xmlns:ma14="http://schemas.microsoft.com/office/mac/drawingml/2011/main" xmlns:w="http://schemas.openxmlformats.org/wordprocessingml/2006/main" xmlns:w10="urn:schemas-microsoft-com:office:word" xmlns:v="urn:schemas-microsoft-com:vml" xmlns:o="urn:schemas-microsoft-com:office:office" xmlns:mv="urn:schemas-microsoft-com:mac:vml" xmlns:mo="http://schemas.microsoft.com/office/mac/office/2008/main" xmlns="" xmlns:arto="http://schemas.microsoft.com/office/word/2006/arto" xmlns:w16du="http://schemas.microsoft.com/office/word/2023/wordml/word16du" xmlns:w16sdtdh="http://schemas.microsoft.com/office/word/2020/wordml/sdtdatahash" xmlns:w16="http://schemas.microsoft.com/office/word/2018/wordml" xmlns:w16cid="http://schemas.microsoft.com/office/word/2016/wordml/cid" xmlns:w16cex="http://schemas.microsoft.com/office/word/2018/wordml/cex" xmlns:oel="http://schemas.microsoft.com/office/2019/extlst" xmlns:am3d="http://schemas.microsoft.com/office/drawing/2017/model3d" xmlns:aink="http://schemas.microsoft.com/office/drawing/2016/ink" xmlns:cx8="http://schemas.microsoft.com/office/drawing/2016/5/14/chartex" xmlns:cx7="http://schemas.microsoft.com/office/drawing/2016/5/13/chartex" xmlns:cx6="http://schemas.microsoft.com/office/drawing/2016/5/12/chartex" xmlns:cx5="http://schemas.microsoft.com/office/drawing/2016/5/11/chartex" xmlns:cx4="http://schemas.microsoft.com/office/drawing/2016/5/10/chartex" xmlns:cx3="http://schemas.microsoft.com/office/drawing/2016/5/9/chartex" xmlns:cx2="http://schemas.microsoft.com/office/drawing/2015/10/21/chartex" xmlns:cx1="http://schemas.microsoft.com/office/drawing/2015/9/8/chartex"/>
                           </a:ext>
                         </a:extLst>
                       </wps:spPr>
@@ -827,7 +827,7 @@
           </mc:Choice>
           <mc:Fallback>
             <w:pict>
-              <v:shape w14:anchorId="183E3F13" id="Text Box 24" o:spid="_x0000_s1028" type="#_x0000_t202" style="position:absolute;margin-left:44pt;margin-top:548.3pt;width:193.35pt;height:138pt;z-index:251678720;visibility:visible;mso-wrap-style:square;mso-width-percent:0;mso-height-percent:0;mso-wrap-distance-left:9pt;mso-wrap-distance-top:0;mso-wrap-distance-right:9pt;mso-wrap-distance-bottom:0;mso-position-horizontal:absolute;mso-position-horizontal-relative:page;mso-position-vertical:absolute;mso-position-vertical-relative:text;mso-width-percent:0;mso-height-percent:0;mso-width-relative:margin;mso-height-relative:margin;v-text-anchor:top" o:gfxdata="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" filled="f" stroked="f">
+              <v:shape w14:anchorId="281AB771" id="Text Box 24" o:spid="_x0000_s1028" type="#_x0000_t202" style="position:absolute;margin-left:44pt;margin-top:548.3pt;width:193.35pt;height:138pt;z-index:251678720;visibility:visible;mso-wrap-style:square;mso-width-percent:0;mso-height-percent:0;mso-wrap-distance-left:9pt;mso-wrap-distance-top:0;mso-wrap-distance-right:9pt;mso-wrap-distance-bottom:0;mso-position-horizontal:absolute;mso-position-horizontal-relative:page;mso-position-vertical:absolute;mso-position-vertical-relative:text;mso-width-percent:0;mso-height-percent:0;mso-width-relative:margin;mso-height-relative:margin;v-text-anchor:top" o:gfxdata="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" filled="f" stroked="f">
                 <v:path arrowok="t"/>
                 <v:textbox>
                   <w:txbxContent>
@@ -1034,7 +1034,7 @@
           <w:lang w:val="en-ZA" w:eastAsia="en-ZA"/>
         </w:rPr>
         <w:drawing>
-          <wp:anchor distT="0" distB="0" distL="114300" distR="114300" simplePos="0" relativeHeight="251680768" behindDoc="0" locked="0" layoutInCell="1" allowOverlap="1" wp14:anchorId="3F80D02A" wp14:editId="4BBEBFE3">
+          <wp:anchor distT="0" distB="0" distL="114300" distR="114300" simplePos="0" relativeHeight="251680768" behindDoc="0" locked="0" layoutInCell="1" allowOverlap="1" wp14:anchorId="1D1EF206" wp14:editId="473790B1">
             <wp:simplePos x="0" y="0"/>
             <wp:positionH relativeFrom="margin">
               <wp:posOffset>-508635</wp:posOffset>
@@ -1060,7 +1060,7 @@
                     <a:blip r:embed="rId15">
                       <a:extLst>
                         <a:ext uri="{96DAC541-7B7A-43D3-8B79-37D633B846F1}">
-                          <asvg:svgBlip xmlns="" xmlns:cx1="http://schemas.microsoft.com/office/drawing/2015/9/8/chartex" xmlns:cx2="http://schemas.microsoft.com/office/drawing/2015/10/21/chartex" xmlns:cx3="http://schemas.microsoft.com/office/drawing/2016/5/9/chartex" xmlns:cx4="http://schemas.microsoft.com/office/drawing/2016/5/10/chartex" xmlns:cx5="http://schemas.microsoft.com/office/drawing/2016/5/11/chartex" xmlns:cx6="http://schemas.microsoft.com/office/drawing/2016/5/12/chartex" xmlns:cx7="http://schemas.microsoft.com/office/drawing/2016/5/13/chartex" xmlns:cx8="http://schemas.microsoft.com/office/drawing/2016/5/14/chartex" xmlns:aink="http://schemas.microsoft.com/office/drawing/2016/ink" xmlns:am3d="http://schemas.microsoft.com/office/drawing/2017/model3d" xmlns:o="urn:schemas-microsoft-com:office:office" xmlns:oel="http://schemas.microsoft.com/office/2019/extlst" xmlns:v="urn:schemas-microsoft-com:vml" xmlns:w10="urn:schemas-microsoft-com:office:word" xmlns:w="http://schemas.openxmlformats.org/wordprocessingml/2006/main" xmlns:w16cex="http://schemas.microsoft.com/office/word/2018/wordml/cex" xmlns:w16cid="http://schemas.microsoft.com/office/word/2016/wordml/cid" xmlns:w16="http://schemas.microsoft.com/office/word/2018/wordml" xmlns:w16sdtdh="http://schemas.microsoft.com/office/word/2020/wordml/sdtdatahash" xmlns:asvg="http://schemas.microsoft.com/office/drawing/2016/SVG/main" r:embed="rId10"/>
+                          <asvg:svgBlip xmlns:asvg="http://schemas.microsoft.com/office/drawing/2016/SVG/main" xmlns:w16sdtdh="http://schemas.microsoft.com/office/word/2020/wordml/sdtdatahash" xmlns:w16="http://schemas.microsoft.com/office/word/2018/wordml" xmlns:w16cid="http://schemas.microsoft.com/office/word/2016/wordml/cid" xmlns:w16cex="http://schemas.microsoft.com/office/word/2018/wordml/cex" xmlns:w="http://schemas.openxmlformats.org/wordprocessingml/2006/main" xmlns:w10="urn:schemas-microsoft-com:office:word" xmlns:v="urn:schemas-microsoft-com:vml" xmlns:oel="http://schemas.microsoft.com/office/2019/extlst" xmlns:o="urn:schemas-microsoft-com:office:office" xmlns:am3d="http://schemas.microsoft.com/office/drawing/2017/model3d" xmlns:aink="http://schemas.microsoft.com/office/drawing/2016/ink" xmlns:cx8="http://schemas.microsoft.com/office/drawing/2016/5/14/chartex" xmlns:cx7="http://schemas.microsoft.com/office/drawing/2016/5/13/chartex" xmlns:cx6="http://schemas.microsoft.com/office/drawing/2016/5/12/chartex" xmlns:cx5="http://schemas.microsoft.com/office/drawing/2016/5/11/chartex" xmlns:cx4="http://schemas.microsoft.com/office/drawing/2016/5/10/chartex" xmlns:cx3="http://schemas.microsoft.com/office/drawing/2016/5/9/chartex" xmlns:cx2="http://schemas.microsoft.com/office/drawing/2015/10/21/chartex" xmlns:cx1="http://schemas.microsoft.com/office/drawing/2015/9/8/chartex" xmlns="" r:embed="rId10"/>
                         </a:ext>
                       </a:extLst>
                     </a:blip>
@@ -1095,7 +1095,7 @@
           <w:lang w:val="en-ZA" w:eastAsia="en-ZA"/>
         </w:rPr>
         <w:drawing>
-          <wp:anchor distT="0" distB="0" distL="114300" distR="114300" simplePos="0" relativeHeight="251681792" behindDoc="0" locked="0" layoutInCell="1" allowOverlap="1" wp14:anchorId="6FD43F21" wp14:editId="3C86C2C2">
+          <wp:anchor distT="0" distB="0" distL="114300" distR="114300" simplePos="0" relativeHeight="251681792" behindDoc="0" locked="0" layoutInCell="1" allowOverlap="1" wp14:anchorId="39B6BF33" wp14:editId="32D1ECC2">
             <wp:simplePos x="0" y="0"/>
             <wp:positionH relativeFrom="margin">
               <wp:posOffset>-510540</wp:posOffset>
@@ -1121,7 +1121,7 @@
                     <a:blip r:embed="rId16">
                       <a:extLst>
                         <a:ext uri="{96DAC541-7B7A-43D3-8B79-37D633B846F1}">
-                          <asvg:svgBlip xmlns="" xmlns:cx1="http://schemas.microsoft.com/office/drawing/2015/9/8/chartex" xmlns:cx2="http://schemas.microsoft.com/office/drawing/2015/10/21/chartex" xmlns:cx3="http://schemas.microsoft.com/office/drawing/2016/5/9/chartex" xmlns:cx4="http://schemas.microsoft.com/office/drawing/2016/5/10/chartex" xmlns:cx5="http://schemas.microsoft.com/office/drawing/2016/5/11/chartex" xmlns:cx6="http://schemas.microsoft.com/office/drawing/2016/5/12/chartex" xmlns:cx7="http://schemas.microsoft.com/office/drawing/2016/5/13/chartex" xmlns:cx8="http://schemas.microsoft.com/office/drawing/2016/5/14/chartex" xmlns:aink="http://schemas.microsoft.com/office/drawing/2016/ink" xmlns:am3d="http://schemas.microsoft.com/office/drawing/2017/model3d" xmlns:o="urn:schemas-microsoft-com:office:office" xmlns:oel="http://schemas.microsoft.com/office/2019/extlst" xmlns:v="urn:schemas-microsoft-com:vml" xmlns:w10="urn:schemas-microsoft-com:office:word" xmlns:w="http://schemas.openxmlformats.org/wordprocessingml/2006/main" xmlns:w16cex="http://schemas.microsoft.com/office/word/2018/wordml/cex" xmlns:w16cid="http://schemas.microsoft.com/office/word/2016/wordml/cid" xmlns:w16="http://schemas.microsoft.com/office/word/2018/wordml" xmlns:w16sdtdh="http://schemas.microsoft.com/office/word/2020/wordml/sdtdatahash" xmlns:asvg="http://schemas.microsoft.com/office/drawing/2016/SVG/main" r:embed="rId12"/>
+                          <asvg:svgBlip xmlns:asvg="http://schemas.microsoft.com/office/drawing/2016/SVG/main" xmlns:w16sdtdh="http://schemas.microsoft.com/office/word/2020/wordml/sdtdatahash" xmlns:w16="http://schemas.microsoft.com/office/word/2018/wordml" xmlns:w16cid="http://schemas.microsoft.com/office/word/2016/wordml/cid" xmlns:w16cex="http://schemas.microsoft.com/office/word/2018/wordml/cex" xmlns:w="http://schemas.openxmlformats.org/wordprocessingml/2006/main" xmlns:w10="urn:schemas-microsoft-com:office:word" xmlns:v="urn:schemas-microsoft-com:vml" xmlns:oel="http://schemas.microsoft.com/office/2019/extlst" xmlns:o="urn:schemas-microsoft-com:office:office" xmlns:am3d="http://schemas.microsoft.com/office/drawing/2017/model3d" xmlns:aink="http://schemas.microsoft.com/office/drawing/2016/ink" xmlns:cx8="http://schemas.microsoft.com/office/drawing/2016/5/14/chartex" xmlns:cx7="http://schemas.microsoft.com/office/drawing/2016/5/13/chartex" xmlns:cx6="http://schemas.microsoft.com/office/drawing/2016/5/12/chartex" xmlns:cx5="http://schemas.microsoft.com/office/drawing/2016/5/11/chartex" xmlns:cx4="http://schemas.microsoft.com/office/drawing/2016/5/10/chartex" xmlns:cx3="http://schemas.microsoft.com/office/drawing/2016/5/9/chartex" xmlns:cx2="http://schemas.microsoft.com/office/drawing/2015/10/21/chartex" xmlns:cx1="http://schemas.microsoft.com/office/drawing/2015/9/8/chartex" xmlns="" r:embed="rId12"/>
                         </a:ext>
                       </a:extLst>
                     </a:blip>
@@ -1158,7 +1158,7 @@
         <mc:AlternateContent>
           <mc:Choice Requires="wps">
             <w:drawing>
-              <wp:anchor distT="45720" distB="45720" distL="114300" distR="114300" simplePos="0" relativeHeight="251677696" behindDoc="0" locked="0" layoutInCell="1" allowOverlap="1" wp14:anchorId="18EA6A5D" wp14:editId="73FF3C1C">
+              <wp:anchor distT="45720" distB="45720" distL="114300" distR="114300" simplePos="0" relativeHeight="251677696" behindDoc="0" locked="0" layoutInCell="1" allowOverlap="1" wp14:anchorId="3A74912A" wp14:editId="24F1C510">
                 <wp:simplePos x="0" y="0"/>
                 <wp:positionH relativeFrom="column">
                   <wp:posOffset>-229870</wp:posOffset>
@@ -1227,7 +1227,7 @@
           </mc:Choice>
           <mc:Fallback>
             <w:pict>
-              <v:shape w14:anchorId="18EA6A5D" id="_x0000_s1029" type="#_x0000_t202" style="position:absolute;margin-left:-18.1pt;margin-top:339.3pt;width:318.75pt;height:23.25pt;z-index:251677696;visibility:visible;mso-wrap-style:square;mso-width-percent:0;mso-height-percent:0;mso-wrap-distance-left:9pt;mso-wrap-distance-top:3.6pt;mso-wrap-distance-right:9pt;mso-wrap-distance-bottom:3.6pt;mso-position-horizontal:absolute;mso-position-horizontal-relative:text;mso-position-vertical:absolute;mso-position-vertical-relative:text;mso-width-percent:0;mso-height-percent:0;mso-width-relative:margin;mso-height-relative:margin;v-text-anchor:top" o:gfxdata="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" filled="f" stroked="f">
+              <v:shape w14:anchorId="3A74912A" id="_x0000_s1029" type="#_x0000_t202" style="position:absolute;margin-left:-18.1pt;margin-top:339.3pt;width:318.75pt;height:23.25pt;z-index:251677696;visibility:visible;mso-wrap-style:square;mso-width-percent:0;mso-height-percent:0;mso-wrap-distance-left:9pt;mso-wrap-distance-top:3.6pt;mso-wrap-distance-right:9pt;mso-wrap-distance-bottom:3.6pt;mso-position-horizontal:absolute;mso-position-horizontal-relative:text;mso-position-vertical:absolute;mso-position-vertical-relative:text;mso-width-percent:0;mso-height-percent:0;mso-width-relative:margin;mso-height-relative:margin;v-text-anchor:top" o:gfxdata="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" filled="f" stroked="f">
                 <v:textbox>
                   <w:txbxContent>
                     <w:p>
@@ -1264,7 +1264,7 @@
         <mc:AlternateContent>
           <mc:Choice Requires="wps">
             <w:drawing>
-              <wp:anchor distT="0" distB="0" distL="114300" distR="114300" simplePos="0" relativeHeight="251659264" behindDoc="0" locked="0" layoutInCell="1" allowOverlap="1" wp14:anchorId="14393CE0" wp14:editId="72E1266D">
+              <wp:anchor distT="0" distB="0" distL="114300" distR="114300" simplePos="0" relativeHeight="251659264" behindDoc="0" locked="0" layoutInCell="1" allowOverlap="1" wp14:anchorId="2805B919" wp14:editId="7E9ACBE5">
                 <wp:simplePos x="0" y="0"/>
                 <wp:positionH relativeFrom="page">
                   <wp:align>left</wp:align>
@@ -1339,8 +1339,6 @@
       </w:r>
     </w:p>
     <w:p>
-      <w:bookmarkStart w:id="0" w:name="_GoBack"/>
-      <w:bookmarkEnd w:id="0"/>
       <w:r>
         <w:rPr>
           <w:noProof/>
@@ -1349,7 +1347,7 @@
         <mc:AlternateContent>
           <mc:Choice Requires="wps">
             <w:drawing>
-              <wp:anchor distT="45720" distB="45720" distL="114300" distR="114300" simplePos="0" relativeHeight="251668480" behindDoc="0" locked="0" layoutInCell="1" allowOverlap="1" wp14:anchorId="488A2C7C" wp14:editId="77D96171">
+              <wp:anchor distT="45720" distB="45720" distL="114300" distR="114300" simplePos="0" relativeHeight="251668480" behindDoc="0" locked="0" layoutInCell="1" allowOverlap="1" wp14:anchorId="2D5FE85D" wp14:editId="5361F9DF">
                 <wp:simplePos x="0" y="0"/>
                 <wp:positionH relativeFrom="column">
                   <wp:posOffset>-531375</wp:posOffset>
@@ -2257,7 +2255,7 @@
         <mc:AlternateContent>
           <mc:Choice Requires="wps">
             <w:drawing>
-              <wp:anchor distT="45720" distB="45720" distL="114300" distR="114300" simplePos="0" relativeHeight="251662336" behindDoc="0" locked="0" layoutInCell="1" allowOverlap="1" wp14:anchorId="697C286E" wp14:editId="5B27F1E1">
+              <wp:anchor distT="45720" distB="45720" distL="114300" distR="114300" simplePos="0" relativeHeight="251662336" behindDoc="0" locked="0" layoutInCell="1" allowOverlap="1" wp14:anchorId="70BBC1CA" wp14:editId="6E066428">
                 <wp:simplePos x="0" y="0"/>
                 <wp:positionH relativeFrom="column">
                   <wp:posOffset>-414655</wp:posOffset>
@@ -2354,7 +2352,7 @@
           </mc:Choice>
           <mc:Fallback>
             <w:pict>
-              <v:shape w14:anchorId="697C286E" id="_x0000_s1031" type="#_x0000_t202" style="position:absolute;margin-left:-32.65pt;margin-top:.3pt;width:410.25pt;height:54pt;z-index:251662336;visibility:visible;mso-wrap-style:square;mso-width-percent:0;mso-height-percent:0;mso-wrap-distance-left:9pt;mso-wrap-distance-top:3.6pt;mso-wrap-distance-right:9pt;mso-wrap-distance-bottom:3.6pt;mso-position-horizontal:absolute;mso-position-horizontal-relative:text;mso-position-vertical:absolute;mso-position-vertical-relative:text;mso-width-percent:0;mso-height-percent:0;mso-width-relative:margin;mso-height-relative:margin;v-text-anchor:top" o:gfxdata="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" filled="f" stroked="f">
+              <v:shape w14:anchorId="70BBC1CA" id="_x0000_s1031" type="#_x0000_t202" style="position:absolute;margin-left:-32.65pt;margin-top:.3pt;width:410.25pt;height:54pt;z-index:251662336;visibility:visible;mso-wrap-style:square;mso-width-percent:0;mso-height-percent:0;mso-wrap-distance-left:9pt;mso-wrap-distance-top:3.6pt;mso-wrap-distance-right:9pt;mso-wrap-distance-bottom:3.6pt;mso-position-horizontal:absolute;mso-position-horizontal-relative:text;mso-position-vertical:absolute;mso-position-vertical-relative:text;mso-width-percent:0;mso-height-percent:0;mso-width-relative:margin;mso-height-relative:margin;v-text-anchor:top" o:gfxdata="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" filled="f" stroked="f">
                 <v:textbox>
                   <w:txbxContent>
                     <w:p>
@@ -2400,102 +2398,6 @@
                 </v:textbox>
                 <w10:wrap type="square"/>
               </v:shape>
-            </w:pict>
-          </mc:Fallback>
-        </mc:AlternateContent>
-      </w:r>
-      <w:r>
-        <w:rPr>
-          <w:noProof/>
-          <w:lang w:val="en-ZA" w:eastAsia="en-ZA"/>
-        </w:rPr>
-        <mc:AlternateContent>
-          <mc:Choice Requires="wps">
-            <w:drawing>
-              <wp:anchor distT="0" distB="0" distL="114300" distR="114300" simplePos="0" relativeHeight="251671552" behindDoc="0" locked="0" layoutInCell="1" allowOverlap="1" wp14:anchorId="218AE2B8" wp14:editId="68286AA8">
-                <wp:simplePos x="0" y="0"/>
-                <wp:positionH relativeFrom="column">
-                  <wp:posOffset>4795520</wp:posOffset>
-                </wp:positionH>
-                <wp:positionV relativeFrom="paragraph">
-                  <wp:posOffset>127635</wp:posOffset>
-                </wp:positionV>
-                <wp:extent cx="1162050" cy="1162050"/>
-                <wp:effectExtent l="0" t="0" r="19050" b="19050"/>
-                <wp:wrapNone/>
-                <wp:docPr id="7" name="Elipsa 7"/>
-                <wp:cNvGraphicFramePr/>
-                <a:graphic xmlns:a="http://schemas.openxmlformats.org/drawingml/2006/main">
-                  <a:graphicData uri="http://schemas.microsoft.com/office/word/2010/wordprocessingShape">
-                    <wps:wsp>
-                      <wps:cNvSpPr/>
-                      <wps:spPr>
-                        <a:xfrm>
-                          <a:off x="0" y="0"/>
-                          <a:ext cx="1162050" cy="1162050"/>
-                        </a:xfrm>
-                        <a:prstGeom prst="ellipse">
-                          <a:avLst/>
-                        </a:prstGeom>
-                        <a:blipFill dpi="0" rotWithShape="1">
-                          <a:blip r:embed="rId19" cstate="print">
-                            <a:extLst>
-                              <a:ext uri="{28A0092B-C50C-407E-A947-70E740481C1C}">
-                                <a14:useLocalDpi xmlns:a14="http://schemas.microsoft.com/office/drawing/2010/main" val="0"/>
-                              </a:ext>
-                            </a:extLst>
-                          </a:blip>
-                          <a:srcRect/>
-                          <a:stretch>
-                            <a:fillRect l="-359" t="-39810" r="359" b="-82732"/>
-                          </a:stretch>
-                        </a:blipFill>
-                        <a:ln>
-                          <a:solidFill>
-                            <a:schemeClr val="bg1"/>
-                          </a:solidFill>
-                        </a:ln>
-                      </wps:spPr>
-                      <wps:style>
-                        <a:lnRef idx="2">
-                          <a:schemeClr val="accent1">
-                            <a:shade val="50000"/>
-                          </a:schemeClr>
-                        </a:lnRef>
-                        <a:fillRef idx="1">
-                          <a:schemeClr val="accent1"/>
-                        </a:fillRef>
-                        <a:effectRef idx="0">
-                          <a:schemeClr val="accent1"/>
-                        </a:effectRef>
-                        <a:fontRef idx="minor">
-                          <a:schemeClr val="lt1"/>
-                        </a:fontRef>
-                      </wps:style>
-                      <wps:bodyPr rot="0" spcFirstLastPara="0" vertOverflow="overflow" horzOverflow="overflow" vert="horz" wrap="square" lIns="91440" tIns="45720" rIns="91440" bIns="45720" numCol="1" spcCol="0" rtlCol="0" fromWordArt="0" anchor="ctr" anchorCtr="0" forceAA="0" compatLnSpc="1">
-                        <a:prstTxWarp prst="textNoShape">
-                          <a:avLst/>
-                        </a:prstTxWarp>
-                        <a:noAutofit/>
-                      </wps:bodyPr>
-                    </wps:wsp>
-                  </a:graphicData>
-                </a:graphic>
-                <wp14:sizeRelH relativeFrom="margin">
-                  <wp14:pctWidth>0</wp14:pctWidth>
-                </wp14:sizeRelH>
-                <wp14:sizeRelV relativeFrom="margin">
-                  <wp14:pctHeight>0</wp14:pctHeight>
-                </wp14:sizeRelV>
-              </wp:anchor>
-            </w:drawing>
-          </mc:Choice>
-          <mc:Fallback>
-            <w:pict>
-              <v:oval w14:anchorId="21035A2C" id="Elipsa 7" o:spid="_x0000_s1026" style="position:absolute;margin-left:377.6pt;margin-top:10.05pt;width:91.5pt;height:91.5pt;z-index:251671552;visibility:visible;mso-wrap-style:square;mso-width-percent:0;mso-height-percent:0;mso-wrap-distance-left:9pt;mso-wrap-distance-top:0;mso-wrap-distance-right:9pt;mso-wrap-distance-bottom:0;mso-position-horizontal:absolute;mso-position-horizontal-relative:text;mso-position-vertical:absolute;mso-position-vertical-relative:text;mso-width-percent:0;mso-height-percent:0;mso-width-relative:margin;mso-height-relative:margin;v-text-anchor:middle" o:gfxdata="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" strokecolor="white [3212]" strokeweight="1pt">
-                <v:fill r:id="rId20" o:title="" recolor="t" rotate="t" type="frame"/>
-                <v:stroke joinstyle="miter"/>
-              </v:oval>
             </w:pict>
           </mc:Fallback>
         </mc:AlternateContent>
@@ -2920,6 +2822,7 @@
           </mc:Fallback>
         </mc:AlternateContent>
       </w:r>
+      <w:bookmarkStart w:id="0" w:name="_GoBack"/>
       <w:r>
         <w:rPr>
           <w:noProof/>
@@ -3008,6 +2911,7 @@
           </mc:Fallback>
         </mc:AlternateContent>
       </w:r>
+      <w:bookmarkEnd w:id="0"/>
       <w:r>
         <w:rPr>
           <w:noProof/>
@@ -3167,7 +3071,7 @@
                               </w:rPr>
                               <w:t xml:space="preserve">Live sites: </w:t>
                             </w:r>
-                            <w:hyperlink r:id="rId21" w:history="1">
+                            <w:hyperlink r:id="rId19" w:history="1">
                               <w:r>
                                 <w:rPr>
                                   <w:rStyle w:val="Hyperlink"/>
@@ -3188,7 +3092,7 @@
                               </w:rPr>
                               <w:t xml:space="preserve"> and </w:t>
                             </w:r>
-                            <w:hyperlink r:id="rId22" w:history="1">
+                            <w:hyperlink r:id="rId20" w:history="1">
                               <w:r>
                                 <w:rPr>
                                   <w:rStyle w:val="Hyperlink"/>
@@ -3494,7 +3398,7 @@
                               </w:rPr>
                               <w:t xml:space="preserve"> to the booking system: </w:t>
                             </w:r>
-                            <w:hyperlink r:id="rId23" w:history="1">
+                            <w:hyperlink r:id="rId21" w:history="1">
                               <w:r>
                                 <w:rPr>
                                   <w:rStyle w:val="Hyperlink"/>
@@ -3738,7 +3642,7 @@
                                   <wp:extent cx="495300" cy="495300"/>
                                   <wp:effectExtent l="0" t="0" r="0" b="0"/>
                                   <wp:docPr id="9" name="Picture 9" descr="Linkedin - Free social media icons">
-                                    <a:hlinkClick xmlns:a="http://schemas.openxmlformats.org/drawingml/2006/main" r:id="rId24"/>
+                                    <a:hlinkClick xmlns:a="http://schemas.openxmlformats.org/drawingml/2006/main" r:id="rId22"/>
                                   </wp:docPr>
                                   <wp:cNvGraphicFramePr>
                                     <a:graphicFrameLocks xmlns:a="http://schemas.openxmlformats.org/drawingml/2006/main" noChangeAspect="1"/>
@@ -3753,7 +3657,7 @@
                                           </pic:cNvPicPr>
                                         </pic:nvPicPr>
                                         <pic:blipFill>
-                                          <a:blip r:embed="rId25">
+                                          <a:blip r:embed="rId23">
                                             <a:extLst>
                                               <a:ext uri="{28A0092B-C50C-407E-A947-70E740481C1C}">
                                                 <a14:useLocalDpi xmlns:a14="http://schemas.microsoft.com/office/drawing/2010/main" val="0"/>
@@ -3930,7 +3834,7 @@
                         </w:rPr>
                         <w:t xml:space="preserve">Live sites: </w:t>
                       </w:r>
-                      <w:hyperlink r:id="rId26" w:history="1">
+                      <w:hyperlink r:id="rId24" w:history="1">
                         <w:r>
                           <w:rPr>
                             <w:rStyle w:val="Hyperlink"/>
@@ -3951,7 +3855,7 @@
                         </w:rPr>
                         <w:t xml:space="preserve"> and </w:t>
                       </w:r>
-                      <w:hyperlink r:id="rId27" w:history="1">
+                      <w:hyperlink r:id="rId25" w:history="1">
                         <w:r>
                           <w:rPr>
                             <w:rStyle w:val="Hyperlink"/>
@@ -4257,7 +4161,7 @@
                         </w:rPr>
                         <w:t xml:space="preserve"> to the booking system: </w:t>
                       </w:r>
-                      <w:hyperlink r:id="rId28" w:history="1">
+                      <w:hyperlink r:id="rId26" w:history="1">
                         <w:r>
                           <w:rPr>
                             <w:rStyle w:val="Hyperlink"/>
@@ -4501,7 +4405,7 @@
                             <wp:extent cx="495300" cy="495300"/>
                             <wp:effectExtent l="0" t="0" r="0" b="0"/>
                             <wp:docPr id="9" name="Picture 9" descr="Linkedin - Free social media icons">
-                              <a:hlinkClick xmlns:a="http://schemas.openxmlformats.org/drawingml/2006/main" r:id="rId24"/>
+                              <a:hlinkClick xmlns:a="http://schemas.openxmlformats.org/drawingml/2006/main" r:id="rId22"/>
                             </wp:docPr>
                             <wp:cNvGraphicFramePr>
                               <a:graphicFrameLocks xmlns:a="http://schemas.openxmlformats.org/drawingml/2006/main" noChangeAspect="1"/>
@@ -4516,7 +4420,7 @@
                                     </pic:cNvPicPr>
                                   </pic:nvPicPr>
                                   <pic:blipFill>
-                                    <a:blip r:embed="rId25">
+                                    <a:blip r:embed="rId23">
                                       <a:extLst>
                                         <a:ext uri="{28A0092B-C50C-407E-A947-70E740481C1C}">
                                           <a14:useLocalDpi xmlns:a14="http://schemas.microsoft.com/office/drawing/2010/main" val="0"/>
@@ -5831,7 +5735,7 @@
 </file>
 
 <file path=customXml/itemProps1.xml><?xml version="1.0" encoding="utf-8"?>
-<ds:datastoreItem xmlns:ds="http://schemas.openxmlformats.org/officeDocument/2006/customXml" ds:itemID="{155F7FFA-2EC0-4023-B4A3-91C9D3CC5C7B}">
+<ds:datastoreItem xmlns:ds="http://schemas.openxmlformats.org/officeDocument/2006/customXml" ds:itemID="{38783415-7107-4F34-82BF-1EABF90FA1BE}">
   <ds:schemaRefs>
     <ds:schemaRef ds:uri="http://schemas.openxmlformats.org/officeDocument/2006/bibliography"/>
   </ds:schemaRefs>

</xml_diff>